<commit_message>
VISITOR HEADER AND OTHERS
</commit_message>
<xml_diff>
--- a/app/Views/documents/admin_finance_template.docx
+++ b/app/Views/documents/admin_finance_template.docx
@@ -186,10 +186,14 @@
       </w:pPr>
     </w:p>
     <w:sectPr>
-      <w:headerReference w:type="default" r:id="rId6"/>
-      <w:footerReference w:type="default" r:id="rId7"/>
+      <w:headerReference w:type="even" r:id="rId6"/>
+      <w:headerReference w:type="default" r:id="rId7"/>
+      <w:footerReference w:type="even" r:id="rId8"/>
+      <w:footerReference w:type="default" r:id="rId9"/>
+      <w:headerReference w:type="first" r:id="rId10"/>
+      <w:footerReference w:type="first" r:id="rId11"/>
       <w:pgSz w:w="11906" w:h="16838"/>
-      <w:pgMar w:top="2694" w:right="1440" w:bottom="1440" w:left="851" w:header="680" w:footer="283" w:gutter="0"/>
+      <w:pgMar w:top="2694" w:right="1440" w:bottom="1440" w:left="851" w:header="680" w:footer="567" w:gutter="0"/>
       <w:cols w:space="708"/>
       <w:docGrid w:linePitch="360"/>
     </w:sectPr>
@@ -227,6 +231,16 @@
   <w:p>
     <w:pPr>
       <w:pStyle w:val="Footer"/>
+    </w:pPr>
+  </w:p>
+</w:ftr>
+</file>
+
+<file path=word/footer2.xml><?xml version="1.0" encoding="utf-8"?>
+<w:ftr xmlns:wpc="http://schemas.microsoft.com/office/word/2010/wordprocessingCanvas" xmlns:cx="http://schemas.microsoft.com/office/drawing/2014/chartex" xmlns:cx1="http://schemas.microsoft.com/office/drawing/2015/9/8/chartex" xmlns:cx2="http://schemas.microsoft.com/office/drawing/2015/10/21/chartex" xmlns:cx3="http://schemas.microsoft.com/office/drawing/2016/5/9/chartex" xmlns:cx4="http://schemas.microsoft.com/office/drawing/2016/5/10/chartex" xmlns:cx5="http://schemas.microsoft.com/office/drawing/2016/5/11/chartex" xmlns:cx6="http://schemas.microsoft.com/office/drawing/2016/5/12/chartex" xmlns:cx7="http://schemas.microsoft.com/office/drawing/2016/5/13/chartex" xmlns:cx8="http://schemas.microsoft.com/office/drawing/2016/5/14/chartex" xmlns:mc="http://schemas.openxmlformats.org/markup-compatibility/2006" xmlns:aink="http://schemas.microsoft.com/office/drawing/2016/ink" xmlns:am3d="http://schemas.microsoft.com/office/drawing/2017/model3d" xmlns:o="urn:schemas-microsoft-com:office:office" xmlns:oel="http://schemas.microsoft.com/office/2019/extlst" xmlns:r="http://schemas.openxmlformats.org/officeDocument/2006/relationships" xmlns:m="http://schemas.openxmlformats.org/officeDocument/2006/math" xmlns:v="urn:schemas-microsoft-com:vml" xmlns:wp14="http://schemas.microsoft.com/office/word/2010/wordprocessingDrawing" xmlns:wp="http://schemas.openxmlformats.org/drawingml/2006/wordprocessingDrawing" xmlns:w10="urn:schemas-microsoft-com:office:word" xmlns:w="http://schemas.openxmlformats.org/wordprocessingml/2006/main" xmlns:w14="http://schemas.microsoft.com/office/word/2010/wordml" xmlns:w15="http://schemas.microsoft.com/office/word/2012/wordml" xmlns:w16cex="http://schemas.microsoft.com/office/word/2018/wordml/cex" xmlns:w16cid="http://schemas.microsoft.com/office/word/2016/wordml/cid" xmlns:w16="http://schemas.microsoft.com/office/word/2018/wordml" xmlns:w16sdtdh="http://schemas.microsoft.com/office/word/2020/wordml/sdtdatahash" xmlns:w16se="http://schemas.microsoft.com/office/word/2015/wordml/symex" xmlns:wpg="http://schemas.microsoft.com/office/word/2010/wordprocessingGroup" xmlns:wpi="http://schemas.microsoft.com/office/word/2010/wordprocessingInk" xmlns:wne="http://schemas.microsoft.com/office/word/2006/wordml" xmlns:wps="http://schemas.microsoft.com/office/word/2010/wordprocessingShape" mc:Ignorable="w14 w15 w16se w16cid w16 w16cex w16sdtdh wp14">
+  <w:p>
+    <w:pPr>
+      <w:pStyle w:val="Footer"/>
       <w:tabs>
         <w:tab w:val="center" w:pos="4807"/>
         <w:tab w:val="left" w:pos="7020"/>
@@ -237,92 +251,19 @@
     </w:pPr>
     <w:r>
       <w:rPr>
-        <w:rFonts w:ascii="Book Antiqua" w:hAnsi="Book Antiqua" w:cstheme="majorBidi"/>
-        <w:noProof/>
-        <w:sz w:val="24"/>
-        <w:szCs w:val="24"/>
-      </w:rPr>
-      <mc:AlternateContent>
-        <mc:Choice Requires="wps">
-          <w:drawing>
-            <wp:anchor distT="0" distB="0" distL="114300" distR="114300" simplePos="0" relativeHeight="251664384" behindDoc="0" locked="0" layoutInCell="1" allowOverlap="1" wp14:anchorId="0F3CFC14" wp14:editId="2FE52158">
-              <wp:simplePos x="0" y="0"/>
-              <wp:positionH relativeFrom="margin">
-                <wp:posOffset>-121285</wp:posOffset>
-              </wp:positionH>
-              <wp:positionV relativeFrom="paragraph">
-                <wp:posOffset>39370</wp:posOffset>
-              </wp:positionV>
-              <wp:extent cx="6829095" cy="0"/>
-              <wp:effectExtent l="0" t="0" r="0" b="0"/>
-              <wp:wrapNone/>
-              <wp:docPr id="628666285" name="Straight Connector 2"/>
-              <wp:cNvGraphicFramePr/>
-              <a:graphic xmlns:a="http://schemas.openxmlformats.org/drawingml/2006/main">
-                <a:graphicData uri="http://schemas.microsoft.com/office/word/2010/wordprocessingShape">
-                  <wps:wsp>
-                    <wps:cNvCnPr/>
-                    <wps:spPr>
-                      <a:xfrm>
-                        <a:off x="0" y="0"/>
-                        <a:ext cx="6829095" cy="0"/>
-                      </a:xfrm>
-                      <a:prstGeom prst="line">
-                        <a:avLst/>
-                      </a:prstGeom>
-                      <a:ln w="9525"/>
-                    </wps:spPr>
-                    <wps:style>
-                      <a:lnRef idx="1">
-                        <a:schemeClr val="accent1"/>
-                      </a:lnRef>
-                      <a:fillRef idx="0">
-                        <a:schemeClr val="accent1"/>
-                      </a:fillRef>
-                      <a:effectRef idx="0">
-                        <a:schemeClr val="accent1"/>
-                      </a:effectRef>
-                      <a:fontRef idx="minor">
-                        <a:schemeClr val="tx1"/>
-                      </a:fontRef>
-                    </wps:style>
-                    <wps:bodyPr/>
-                  </wps:wsp>
-                </a:graphicData>
-              </a:graphic>
-              <wp14:sizeRelH relativeFrom="margin">
-                <wp14:pctWidth>0</wp14:pctWidth>
-              </wp14:sizeRelH>
-              <wp14:sizeRelV relativeFrom="margin">
-                <wp14:pctHeight>0</wp14:pctHeight>
-              </wp14:sizeRelV>
-            </wp:anchor>
-          </w:drawing>
-        </mc:Choice>
-        <mc:Fallback>
-          <w:pict>
-            <v:line w14:anchorId="3956A89B" id="Straight Connector 2" o:spid="_x0000_s1026" style="position:absolute;z-index:251664384;visibility:visible;mso-wrap-style:square;mso-width-percent:0;mso-height-percent:0;mso-wrap-distance-left:9pt;mso-wrap-distance-top:0;mso-wrap-distance-right:9pt;mso-wrap-distance-bottom:0;mso-position-horizontal:absolute;mso-position-horizontal-relative:margin;mso-position-vertical:absolute;mso-position-vertical-relative:text;mso-width-percent:0;mso-height-percent:0;mso-width-relative:margin;mso-height-relative:margin" from="-9.55pt,3.1pt" to="528.15pt,3.1pt" o:gfxdata="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" strokecolor="#4579b8 [3044]">
-              <w10:wrap anchorx="margin"/>
-            </v:line>
-          </w:pict>
-        </mc:Fallback>
-      </mc:AlternateContent>
-    </w:r>
-    <w:r>
-      <w:rPr>
         <w:rFonts w:asciiTheme="majorBidi" w:hAnsiTheme="majorBidi" w:cstheme="majorBidi"/>
         <w:noProof/>
       </w:rPr>
       <mc:AlternateContent>
         <mc:Choice Requires="wps">
           <w:drawing>
-            <wp:anchor distT="0" distB="0" distL="114300" distR="114300" simplePos="0" relativeHeight="251662336" behindDoc="0" locked="0" layoutInCell="1" allowOverlap="1" wp14:anchorId="7E3844B3" wp14:editId="6341A401">
+            <wp:anchor distT="0" distB="0" distL="114300" distR="114300" simplePos="0" relativeHeight="251662336" behindDoc="0" locked="0" layoutInCell="1" allowOverlap="1" wp14:anchorId="7E3844B3" wp14:editId="1AD33BB7">
               <wp:simplePos x="0" y="0"/>
               <wp:positionH relativeFrom="page">
                 <wp:posOffset>5988685</wp:posOffset>
               </wp:positionH>
               <wp:positionV relativeFrom="paragraph">
-                <wp:posOffset>147320</wp:posOffset>
+                <wp:posOffset>99695</wp:posOffset>
               </wp:positionV>
               <wp:extent cx="1285875" cy="895350"/>
               <wp:effectExtent l="0" t="0" r="28575" b="19050"/>
@@ -411,7 +352,7 @@
               <v:stroke joinstyle="miter"/>
               <v:path gradientshapeok="t" o:connecttype="rect"/>
             </v:shapetype>
-            <v:shape id="Text Box 1" o:spid="_x0000_s1026" type="#_x0000_t202" style="position:absolute;margin-left:471.55pt;margin-top:11.6pt;width:101.25pt;height:70.5pt;z-index:251662336;visibility:visible;mso-wrap-style:square;mso-width-percent:0;mso-height-percent:0;mso-wrap-distance-left:9pt;mso-wrap-distance-top:0;mso-wrap-distance-right:9pt;mso-wrap-distance-bottom:0;mso-position-horizontal:absolute;mso-position-horizontal-relative:page;mso-position-vertical:absolute;mso-position-vertical-relative:text;mso-width-percent:0;mso-height-percent:0;mso-width-relative:margin;mso-height-relative:margin;v-text-anchor:top" o:gfxdata="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" fillcolor="white [3212]" strokecolor="white [3212]" strokeweight=".5pt">
+            <v:shape id="Text Box 1" o:spid="_x0000_s1026" type="#_x0000_t202" style="position:absolute;margin-left:471.55pt;margin-top:7.85pt;width:101.25pt;height:70.5pt;z-index:251662336;visibility:visible;mso-wrap-style:square;mso-width-percent:0;mso-height-percent:0;mso-wrap-distance-left:9pt;mso-wrap-distance-top:0;mso-wrap-distance-right:9pt;mso-wrap-distance-bottom:0;mso-position-horizontal:absolute;mso-position-horizontal-relative:page;mso-position-vertical:absolute;mso-position-vertical-relative:text;mso-width-percent:0;mso-height-percent:0;mso-width-relative:margin;mso-height-relative:margin;v-text-anchor:top" o:gfxdata="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" fillcolor="white [3212]" strokecolor="white [3212]" strokeweight=".5pt">
               <v:textbox>
                 <w:txbxContent>
                   <w:p>
@@ -451,6 +392,79 @@
               </v:textbox>
               <w10:wrap anchorx="page"/>
             </v:shape>
+          </w:pict>
+        </mc:Fallback>
+      </mc:AlternateContent>
+    </w:r>
+    <w:r>
+      <w:rPr>
+        <w:rFonts w:ascii="Book Antiqua" w:hAnsi="Book Antiqua" w:cstheme="majorBidi"/>
+        <w:noProof/>
+        <w:sz w:val="24"/>
+        <w:szCs w:val="24"/>
+      </w:rPr>
+      <mc:AlternateContent>
+        <mc:Choice Requires="wps">
+          <w:drawing>
+            <wp:anchor distT="0" distB="0" distL="114300" distR="114300" simplePos="0" relativeHeight="251664384" behindDoc="0" locked="0" layoutInCell="1" allowOverlap="1" wp14:anchorId="0F3CFC14" wp14:editId="3B301408">
+              <wp:simplePos x="0" y="0"/>
+              <wp:positionH relativeFrom="margin">
+                <wp:posOffset>-121285</wp:posOffset>
+              </wp:positionH>
+              <wp:positionV relativeFrom="paragraph">
+                <wp:posOffset>39370</wp:posOffset>
+              </wp:positionV>
+              <wp:extent cx="6829095" cy="0"/>
+              <wp:effectExtent l="0" t="0" r="0" b="0"/>
+              <wp:wrapNone/>
+              <wp:docPr id="628666285" name="Straight Connector 2"/>
+              <wp:cNvGraphicFramePr/>
+              <a:graphic xmlns:a="http://schemas.openxmlformats.org/drawingml/2006/main">
+                <a:graphicData uri="http://schemas.microsoft.com/office/word/2010/wordprocessingShape">
+                  <wps:wsp>
+                    <wps:cNvCnPr/>
+                    <wps:spPr>
+                      <a:xfrm>
+                        <a:off x="0" y="0"/>
+                        <a:ext cx="6829095" cy="0"/>
+                      </a:xfrm>
+                      <a:prstGeom prst="line">
+                        <a:avLst/>
+                      </a:prstGeom>
+                      <a:ln w="9525"/>
+                    </wps:spPr>
+                    <wps:style>
+                      <a:lnRef idx="1">
+                        <a:schemeClr val="accent1"/>
+                      </a:lnRef>
+                      <a:fillRef idx="0">
+                        <a:schemeClr val="accent1"/>
+                      </a:fillRef>
+                      <a:effectRef idx="0">
+                        <a:schemeClr val="accent1"/>
+                      </a:effectRef>
+                      <a:fontRef idx="minor">
+                        <a:schemeClr val="tx1"/>
+                      </a:fontRef>
+                    </wps:style>
+                    <wps:bodyPr/>
+                  </wps:wsp>
+                </a:graphicData>
+              </a:graphic>
+              <wp14:sizeRelH relativeFrom="margin">
+                <wp14:pctWidth>0</wp14:pctWidth>
+              </wp14:sizeRelH>
+              <wp14:sizeRelV relativeFrom="margin">
+                <wp14:pctHeight>0</wp14:pctHeight>
+              </wp14:sizeRelV>
+            </wp:anchor>
+          </w:drawing>
+        </mc:Choice>
+        <mc:Fallback>
+          <w:pict>
+            <v:line w14:anchorId="2DDCE823" id="Straight Connector 2" o:spid="_x0000_s1026" style="position:absolute;z-index:251664384;visibility:visible;mso-wrap-style:square;mso-width-percent:0;mso-height-percent:0;mso-wrap-distance-left:9pt;mso-wrap-distance-top:0;mso-wrap-distance-right:9pt;mso-wrap-distance-bottom:0;mso-position-horizontal:absolute;mso-position-horizontal-relative:margin;mso-position-vertical:absolute;mso-position-vertical-relative:text;mso-width-percent:0;mso-height-percent:0;mso-width-relative:margin;mso-height-relative:margin" from="-9.55pt,3.1pt" to="528.15pt,3.1pt" o:gfxdata="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" strokecolor="#4579b8 [3044]">
+              <w10:wrap anchorx="margin"/>
+            </v:line>
           </w:pict>
         </mc:Fallback>
       </mc:AlternateContent>
@@ -582,6 +596,16 @@
 </w:ftr>
 </file>
 
+<file path=word/footer3.xml><?xml version="1.0" encoding="utf-8"?>
+<w:ftr xmlns:wpc="http://schemas.microsoft.com/office/word/2010/wordprocessingCanvas" xmlns:cx="http://schemas.microsoft.com/office/drawing/2014/chartex" xmlns:cx1="http://schemas.microsoft.com/office/drawing/2015/9/8/chartex" xmlns:cx2="http://schemas.microsoft.com/office/drawing/2015/10/21/chartex" xmlns:cx3="http://schemas.microsoft.com/office/drawing/2016/5/9/chartex" xmlns:cx4="http://schemas.microsoft.com/office/drawing/2016/5/10/chartex" xmlns:cx5="http://schemas.microsoft.com/office/drawing/2016/5/11/chartex" xmlns:cx6="http://schemas.microsoft.com/office/drawing/2016/5/12/chartex" xmlns:cx7="http://schemas.microsoft.com/office/drawing/2016/5/13/chartex" xmlns:cx8="http://schemas.microsoft.com/office/drawing/2016/5/14/chartex" xmlns:mc="http://schemas.openxmlformats.org/markup-compatibility/2006" xmlns:aink="http://schemas.microsoft.com/office/drawing/2016/ink" xmlns:am3d="http://schemas.microsoft.com/office/drawing/2017/model3d" xmlns:o="urn:schemas-microsoft-com:office:office" xmlns:oel="http://schemas.microsoft.com/office/2019/extlst" xmlns:r="http://schemas.openxmlformats.org/officeDocument/2006/relationships" xmlns:m="http://schemas.openxmlformats.org/officeDocument/2006/math" xmlns:v="urn:schemas-microsoft-com:vml" xmlns:wp14="http://schemas.microsoft.com/office/word/2010/wordprocessingDrawing" xmlns:wp="http://schemas.openxmlformats.org/drawingml/2006/wordprocessingDrawing" xmlns:w10="urn:schemas-microsoft-com:office:word" xmlns:w="http://schemas.openxmlformats.org/wordprocessingml/2006/main" xmlns:w14="http://schemas.microsoft.com/office/word/2010/wordml" xmlns:w15="http://schemas.microsoft.com/office/word/2012/wordml" xmlns:w16cex="http://schemas.microsoft.com/office/word/2018/wordml/cex" xmlns:w16cid="http://schemas.microsoft.com/office/word/2016/wordml/cid" xmlns:w16="http://schemas.microsoft.com/office/word/2018/wordml" xmlns:w16sdtdh="http://schemas.microsoft.com/office/word/2020/wordml/sdtdatahash" xmlns:w16se="http://schemas.microsoft.com/office/word/2015/wordml/symex" xmlns:wpg="http://schemas.microsoft.com/office/word/2010/wordprocessingGroup" xmlns:wpi="http://schemas.microsoft.com/office/word/2010/wordprocessingInk" xmlns:wne="http://schemas.microsoft.com/office/word/2006/wordml" xmlns:wps="http://schemas.microsoft.com/office/word/2010/wordprocessingShape" mc:Ignorable="w14 w15 w16se w16cid w16 w16cex w16sdtdh wp14">
+  <w:p>
+    <w:pPr>
+      <w:pStyle w:val="Footer"/>
+    </w:pPr>
+  </w:p>
+</w:ftr>
+</file>
+
 <file path=word/footnotes.xml><?xml version="1.0" encoding="utf-8"?>
 <w:footnotes xmlns:wpc="http://schemas.microsoft.com/office/word/2010/wordprocessingCanvas" xmlns:cx="http://schemas.microsoft.com/office/drawing/2014/chartex" xmlns:cx1="http://schemas.microsoft.com/office/drawing/2015/9/8/chartex" xmlns:cx2="http://schemas.microsoft.com/office/drawing/2015/10/21/chartex" xmlns:cx3="http://schemas.microsoft.com/office/drawing/2016/5/9/chartex" xmlns:cx4="http://schemas.microsoft.com/office/drawing/2016/5/10/chartex" xmlns:cx5="http://schemas.microsoft.com/office/drawing/2016/5/11/chartex" xmlns:cx6="http://schemas.microsoft.com/office/drawing/2016/5/12/chartex" xmlns:cx7="http://schemas.microsoft.com/office/drawing/2016/5/13/chartex" xmlns:cx8="http://schemas.microsoft.com/office/drawing/2016/5/14/chartex" xmlns:mc="http://schemas.openxmlformats.org/markup-compatibility/2006" xmlns:aink="http://schemas.microsoft.com/office/drawing/2016/ink" xmlns:am3d="http://schemas.microsoft.com/office/drawing/2017/model3d" xmlns:o="urn:schemas-microsoft-com:office:office" xmlns:oel="http://schemas.microsoft.com/office/2019/extlst" xmlns:r="http://schemas.openxmlformats.org/officeDocument/2006/relationships" xmlns:m="http://schemas.openxmlformats.org/officeDocument/2006/math" xmlns:v="urn:schemas-microsoft-com:vml" xmlns:wp14="http://schemas.microsoft.com/office/word/2010/wordprocessingDrawing" xmlns:wp="http://schemas.openxmlformats.org/drawingml/2006/wordprocessingDrawing" xmlns:w10="urn:schemas-microsoft-com:office:word" xmlns:w="http://schemas.openxmlformats.org/wordprocessingml/2006/main" xmlns:w14="http://schemas.microsoft.com/office/word/2010/wordml" xmlns:w15="http://schemas.microsoft.com/office/word/2012/wordml" xmlns:w16cex="http://schemas.microsoft.com/office/word/2018/wordml/cex" xmlns:w16cid="http://schemas.microsoft.com/office/word/2016/wordml/cid" xmlns:w16="http://schemas.microsoft.com/office/word/2018/wordml" xmlns:w16sdtdh="http://schemas.microsoft.com/office/word/2020/wordml/sdtdatahash" xmlns:w16se="http://schemas.microsoft.com/office/word/2015/wordml/symex" xmlns:wpg="http://schemas.microsoft.com/office/word/2010/wordprocessingGroup" xmlns:wpi="http://schemas.microsoft.com/office/word/2010/wordprocessingInk" xmlns:wne="http://schemas.microsoft.com/office/word/2006/wordml" xmlns:wps="http://schemas.microsoft.com/office/word/2010/wordprocessingShape" mc:Ignorable="w14 w15 w16se w16cid w16 w16cex w16sdtdh wp14">
   <w:footnote w:type="separator" w:id="-1">
@@ -608,6 +632,16 @@
 </file>
 
 <file path=word/header1.xml><?xml version="1.0" encoding="utf-8"?>
+<w:hdr xmlns:wpc="http://schemas.microsoft.com/office/word/2010/wordprocessingCanvas" xmlns:cx="http://schemas.microsoft.com/office/drawing/2014/chartex" xmlns:cx1="http://schemas.microsoft.com/office/drawing/2015/9/8/chartex" xmlns:cx2="http://schemas.microsoft.com/office/drawing/2015/10/21/chartex" xmlns:cx3="http://schemas.microsoft.com/office/drawing/2016/5/9/chartex" xmlns:cx4="http://schemas.microsoft.com/office/drawing/2016/5/10/chartex" xmlns:cx5="http://schemas.microsoft.com/office/drawing/2016/5/11/chartex" xmlns:cx6="http://schemas.microsoft.com/office/drawing/2016/5/12/chartex" xmlns:cx7="http://schemas.microsoft.com/office/drawing/2016/5/13/chartex" xmlns:cx8="http://schemas.microsoft.com/office/drawing/2016/5/14/chartex" xmlns:mc="http://schemas.openxmlformats.org/markup-compatibility/2006" xmlns:aink="http://schemas.microsoft.com/office/drawing/2016/ink" xmlns:am3d="http://schemas.microsoft.com/office/drawing/2017/model3d" xmlns:o="urn:schemas-microsoft-com:office:office" xmlns:oel="http://schemas.microsoft.com/office/2019/extlst" xmlns:r="http://schemas.openxmlformats.org/officeDocument/2006/relationships" xmlns:m="http://schemas.openxmlformats.org/officeDocument/2006/math" xmlns:v="urn:schemas-microsoft-com:vml" xmlns:wp14="http://schemas.microsoft.com/office/word/2010/wordprocessingDrawing" xmlns:wp="http://schemas.openxmlformats.org/drawingml/2006/wordprocessingDrawing" xmlns:w10="urn:schemas-microsoft-com:office:word" xmlns:w="http://schemas.openxmlformats.org/wordprocessingml/2006/main" xmlns:w14="http://schemas.microsoft.com/office/word/2010/wordml" xmlns:w15="http://schemas.microsoft.com/office/word/2012/wordml" xmlns:w16cex="http://schemas.microsoft.com/office/word/2018/wordml/cex" xmlns:w16cid="http://schemas.microsoft.com/office/word/2016/wordml/cid" xmlns:w16="http://schemas.microsoft.com/office/word/2018/wordml" xmlns:w16sdtdh="http://schemas.microsoft.com/office/word/2020/wordml/sdtdatahash" xmlns:w16se="http://schemas.microsoft.com/office/word/2015/wordml/symex" xmlns:wpg="http://schemas.microsoft.com/office/word/2010/wordprocessingGroup" xmlns:wpi="http://schemas.microsoft.com/office/word/2010/wordprocessingInk" xmlns:wne="http://schemas.microsoft.com/office/word/2006/wordml" xmlns:wps="http://schemas.microsoft.com/office/word/2010/wordprocessingShape" mc:Ignorable="w14 w15 w16se w16cid w16 w16cex w16sdtdh wp14">
+  <w:p>
+    <w:pPr>
+      <w:pStyle w:val="Header"/>
+    </w:pPr>
+  </w:p>
+</w:hdr>
+</file>
+
+<file path=word/header2.xml><?xml version="1.0" encoding="utf-8"?>
 <w:hdr xmlns:wpc="http://schemas.microsoft.com/office/word/2010/wordprocessingCanvas" xmlns:cx="http://schemas.microsoft.com/office/drawing/2014/chartex" xmlns:cx1="http://schemas.microsoft.com/office/drawing/2015/9/8/chartex" xmlns:cx2="http://schemas.microsoft.com/office/drawing/2015/10/21/chartex" xmlns:cx3="http://schemas.microsoft.com/office/drawing/2016/5/9/chartex" xmlns:cx4="http://schemas.microsoft.com/office/drawing/2016/5/10/chartex" xmlns:cx5="http://schemas.microsoft.com/office/drawing/2016/5/11/chartex" xmlns:cx6="http://schemas.microsoft.com/office/drawing/2016/5/12/chartex" xmlns:cx7="http://schemas.microsoft.com/office/drawing/2016/5/13/chartex" xmlns:cx8="http://schemas.microsoft.com/office/drawing/2016/5/14/chartex" xmlns:mc="http://schemas.openxmlformats.org/markup-compatibility/2006" xmlns:aink="http://schemas.microsoft.com/office/drawing/2016/ink" xmlns:am3d="http://schemas.microsoft.com/office/drawing/2017/model3d" xmlns:o="urn:schemas-microsoft-com:office:office" xmlns:oel="http://schemas.microsoft.com/office/2019/extlst" xmlns:r="http://schemas.openxmlformats.org/officeDocument/2006/relationships" xmlns:m="http://schemas.openxmlformats.org/officeDocument/2006/math" xmlns:v="urn:schemas-microsoft-com:vml" xmlns:wp14="http://schemas.microsoft.com/office/word/2010/wordprocessingDrawing" xmlns:wp="http://schemas.openxmlformats.org/drawingml/2006/wordprocessingDrawing" xmlns:w10="urn:schemas-microsoft-com:office:word" xmlns:w="http://schemas.openxmlformats.org/wordprocessingml/2006/main" xmlns:w14="http://schemas.microsoft.com/office/word/2010/wordml" xmlns:w15="http://schemas.microsoft.com/office/word/2012/wordml" xmlns:w16cex="http://schemas.microsoft.com/office/word/2018/wordml/cex" xmlns:w16cid="http://schemas.microsoft.com/office/word/2016/wordml/cid" xmlns:w16="http://schemas.microsoft.com/office/word/2018/wordml" xmlns:w16sdtdh="http://schemas.microsoft.com/office/word/2020/wordml/sdtdatahash" xmlns:w16se="http://schemas.microsoft.com/office/word/2015/wordml/symex" xmlns:wpg="http://schemas.microsoft.com/office/word/2010/wordprocessingGroup" xmlns:wpi="http://schemas.microsoft.com/office/word/2010/wordprocessingInk" xmlns:wne="http://schemas.microsoft.com/office/word/2006/wordml" xmlns:wps="http://schemas.microsoft.com/office/word/2010/wordprocessingShape" mc:Ignorable="w14 w15 w16se w16cid w16 w16cex w16sdtdh wp14">
   <w:p>
     <w:pPr>
@@ -696,6 +730,16 @@
         </wp:anchor>
       </w:drawing>
     </w:r>
+  </w:p>
+</w:hdr>
+</file>
+
+<file path=word/header3.xml><?xml version="1.0" encoding="utf-8"?>
+<w:hdr xmlns:wpc="http://schemas.microsoft.com/office/word/2010/wordprocessingCanvas" xmlns:cx="http://schemas.microsoft.com/office/drawing/2014/chartex" xmlns:cx1="http://schemas.microsoft.com/office/drawing/2015/9/8/chartex" xmlns:cx2="http://schemas.microsoft.com/office/drawing/2015/10/21/chartex" xmlns:cx3="http://schemas.microsoft.com/office/drawing/2016/5/9/chartex" xmlns:cx4="http://schemas.microsoft.com/office/drawing/2016/5/10/chartex" xmlns:cx5="http://schemas.microsoft.com/office/drawing/2016/5/11/chartex" xmlns:cx6="http://schemas.microsoft.com/office/drawing/2016/5/12/chartex" xmlns:cx7="http://schemas.microsoft.com/office/drawing/2016/5/13/chartex" xmlns:cx8="http://schemas.microsoft.com/office/drawing/2016/5/14/chartex" xmlns:mc="http://schemas.openxmlformats.org/markup-compatibility/2006" xmlns:aink="http://schemas.microsoft.com/office/drawing/2016/ink" xmlns:am3d="http://schemas.microsoft.com/office/drawing/2017/model3d" xmlns:o="urn:schemas-microsoft-com:office:office" xmlns:oel="http://schemas.microsoft.com/office/2019/extlst" xmlns:r="http://schemas.openxmlformats.org/officeDocument/2006/relationships" xmlns:m="http://schemas.openxmlformats.org/officeDocument/2006/math" xmlns:v="urn:schemas-microsoft-com:vml" xmlns:wp14="http://schemas.microsoft.com/office/word/2010/wordprocessingDrawing" xmlns:wp="http://schemas.openxmlformats.org/drawingml/2006/wordprocessingDrawing" xmlns:w10="urn:schemas-microsoft-com:office:word" xmlns:w="http://schemas.openxmlformats.org/wordprocessingml/2006/main" xmlns:w14="http://schemas.microsoft.com/office/word/2010/wordml" xmlns:w15="http://schemas.microsoft.com/office/word/2012/wordml" xmlns:w16cex="http://schemas.microsoft.com/office/word/2018/wordml/cex" xmlns:w16cid="http://schemas.microsoft.com/office/word/2016/wordml/cid" xmlns:w16="http://schemas.microsoft.com/office/word/2018/wordml" xmlns:w16sdtdh="http://schemas.microsoft.com/office/word/2020/wordml/sdtdatahash" xmlns:w16se="http://schemas.microsoft.com/office/word/2015/wordml/symex" xmlns:wpg="http://schemas.microsoft.com/office/word/2010/wordprocessingGroup" xmlns:wpi="http://schemas.microsoft.com/office/word/2010/wordprocessingInk" xmlns:wne="http://schemas.microsoft.com/office/word/2006/wordml" xmlns:wps="http://schemas.microsoft.com/office/word/2010/wordprocessingShape" mc:Ignorable="w14 w15 w16se w16cid w16 w16cex w16sdtdh wp14">
+  <w:p>
+    <w:pPr>
+      <w:pStyle w:val="Header"/>
+    </w:pPr>
   </w:p>
 </w:hdr>
 </file>

</xml_diff>

<commit_message>
add office and formats docs
</commit_message>
<xml_diff>
--- a/app/Views/documents/admin_finance_template.docx
+++ b/app/Views/documents/admin_finance_template.docx
@@ -7,6 +7,19 @@
         <w:ind w:left="142" w:hanging="90"/>
         <w:rPr>
           <w:rFonts w:ascii="Book Antiqua" w:hAnsi="Book Antiqua" w:cstheme="majorBidi"/>
+          <w:b/>
+          <w:bCs/>
+          <w:sz w:val="24"/>
+          <w:szCs w:val="24"/>
+          <w:lang w:val="so-SO"/>
+        </w:rPr>
+      </w:pPr>
+    </w:p>
+    <w:p>
+      <w:pPr>
+        <w:ind w:left="142" w:hanging="90"/>
+        <w:rPr>
+          <w:rFonts w:ascii="Book Antiqua" w:hAnsi="Book Antiqua" w:cstheme="majorBidi"/>
           <w:sz w:val="24"/>
           <w:szCs w:val="24"/>
           <w:lang w:val="so-SO"/>
@@ -118,6 +131,41 @@
           <w:lang w:val="so-SO"/>
         </w:rPr>
         <w:t xml:space="preserve"> </w:t>
+      </w:r>
+    </w:p>
+    <w:p>
+      <w:pPr>
+        <w:tabs>
+          <w:tab w:val="left" w:pos="6630"/>
+        </w:tabs>
+        <w:ind w:left="426"/>
+        <w:rPr>
+          <w:rFonts w:ascii="Century Gothic" w:hAnsi="Century Gothic" w:cstheme="majorBidi"/>
+          <w:b/>
+          <w:bCs/>
+          <w:sz w:val="24"/>
+          <w:szCs w:val="24"/>
+        </w:rPr>
+      </w:pPr>
+      <w:r>
+        <w:rPr>
+          <w:rFonts w:ascii="Century Gothic" w:hAnsi="Century Gothic" w:cstheme="majorBidi"/>
+          <w:b/>
+          <w:bCs/>
+          <w:sz w:val="24"/>
+          <w:szCs w:val="24"/>
+        </w:rPr>
+        <w:t>Ku:</w:t>
+      </w:r>
+      <w:r>
+        <w:rPr>
+          <w:rFonts w:ascii="Century Gothic" w:hAnsi="Century Gothic" w:cstheme="majorBidi"/>
+          <w:b/>
+          <w:bCs/>
+          <w:sz w:val="24"/>
+          <w:szCs w:val="24"/>
+        </w:rPr>
+        <w:tab/>
       </w:r>
     </w:p>
     <w:p>
@@ -131,6 +179,7 @@
           <w:szCs w:val="24"/>
         </w:rPr>
       </w:pPr>
+      <w:proofErr w:type="spellStart"/>
       <w:r>
         <w:rPr>
           <w:rFonts w:ascii="Century Gothic" w:hAnsi="Century Gothic" w:cstheme="majorBidi"/>
@@ -139,12 +188,10 @@
           <w:sz w:val="24"/>
           <w:szCs w:val="24"/>
         </w:rPr>
-        <w:t>Ku:</w:t>
-      </w:r>
-    </w:p>
-    <w:p>
-      <w:pPr>
-        <w:ind w:left="426"/>
+        <w:t>Ujeeddo</w:t>
+      </w:r>
+      <w:proofErr w:type="spellEnd"/>
+      <w:r>
         <w:rPr>
           <w:rFonts w:ascii="Century Gothic" w:hAnsi="Century Gothic" w:cstheme="majorBidi"/>
           <w:b/>
@@ -152,48 +199,15 @@
           <w:sz w:val="24"/>
           <w:szCs w:val="24"/>
         </w:rPr>
-      </w:pPr>
-      <w:proofErr w:type="spellStart"/>
-      <w:r>
-        <w:rPr>
-          <w:rFonts w:ascii="Century Gothic" w:hAnsi="Century Gothic" w:cstheme="majorBidi"/>
-          <w:b/>
-          <w:bCs/>
-          <w:sz w:val="24"/>
-          <w:szCs w:val="24"/>
-        </w:rPr>
-        <w:t>Ujeeddo</w:t>
-      </w:r>
-      <w:proofErr w:type="spellEnd"/>
-      <w:r>
-        <w:rPr>
-          <w:rFonts w:ascii="Century Gothic" w:hAnsi="Century Gothic" w:cstheme="majorBidi"/>
-          <w:b/>
-          <w:bCs/>
-          <w:sz w:val="24"/>
-          <w:szCs w:val="24"/>
-        </w:rPr>
         <w:t>: ${title}</w:t>
       </w:r>
     </w:p>
-    <w:p>
-      <w:pPr>
-        <w:rPr>
-          <w:rFonts w:asciiTheme="majorBidi" w:hAnsiTheme="majorBidi" w:cstheme="majorBidi"/>
-          <w:sz w:val="24"/>
-          <w:szCs w:val="24"/>
-        </w:rPr>
-      </w:pPr>
-    </w:p>
+    <w:p/>
     <w:sectPr>
-      <w:headerReference w:type="even" r:id="rId6"/>
-      <w:headerReference w:type="default" r:id="rId7"/>
-      <w:footerReference w:type="even" r:id="rId8"/>
-      <w:footerReference w:type="default" r:id="rId9"/>
-      <w:headerReference w:type="first" r:id="rId10"/>
-      <w:footerReference w:type="first" r:id="rId11"/>
+      <w:headerReference w:type="default" r:id="rId6"/>
+      <w:footerReference w:type="default" r:id="rId7"/>
       <w:pgSz w:w="11906" w:h="16838"/>
-      <w:pgMar w:top="2694" w:right="1440" w:bottom="1440" w:left="851" w:header="680" w:footer="567" w:gutter="0"/>
+      <w:pgMar w:top="2552" w:right="1440" w:bottom="1440" w:left="851" w:header="680" w:footer="567" w:gutter="0"/>
       <w:cols w:space="708"/>
       <w:docGrid w:linePitch="360"/>
     </w:sectPr>
@@ -227,16 +241,6 @@
 </file>
 
 <file path=word/footer1.xml><?xml version="1.0" encoding="utf-8"?>
-<w:ftr xmlns:wpc="http://schemas.microsoft.com/office/word/2010/wordprocessingCanvas" xmlns:cx="http://schemas.microsoft.com/office/drawing/2014/chartex" xmlns:cx1="http://schemas.microsoft.com/office/drawing/2015/9/8/chartex" xmlns:cx2="http://schemas.microsoft.com/office/drawing/2015/10/21/chartex" xmlns:cx3="http://schemas.microsoft.com/office/drawing/2016/5/9/chartex" xmlns:cx4="http://schemas.microsoft.com/office/drawing/2016/5/10/chartex" xmlns:cx5="http://schemas.microsoft.com/office/drawing/2016/5/11/chartex" xmlns:cx6="http://schemas.microsoft.com/office/drawing/2016/5/12/chartex" xmlns:cx7="http://schemas.microsoft.com/office/drawing/2016/5/13/chartex" xmlns:cx8="http://schemas.microsoft.com/office/drawing/2016/5/14/chartex" xmlns:mc="http://schemas.openxmlformats.org/markup-compatibility/2006" xmlns:aink="http://schemas.microsoft.com/office/drawing/2016/ink" xmlns:am3d="http://schemas.microsoft.com/office/drawing/2017/model3d" xmlns:o="urn:schemas-microsoft-com:office:office" xmlns:oel="http://schemas.microsoft.com/office/2019/extlst" xmlns:r="http://schemas.openxmlformats.org/officeDocument/2006/relationships" xmlns:m="http://schemas.openxmlformats.org/officeDocument/2006/math" xmlns:v="urn:schemas-microsoft-com:vml" xmlns:wp14="http://schemas.microsoft.com/office/word/2010/wordprocessingDrawing" xmlns:wp="http://schemas.openxmlformats.org/drawingml/2006/wordprocessingDrawing" xmlns:w10="urn:schemas-microsoft-com:office:word" xmlns:w="http://schemas.openxmlformats.org/wordprocessingml/2006/main" xmlns:w14="http://schemas.microsoft.com/office/word/2010/wordml" xmlns:w15="http://schemas.microsoft.com/office/word/2012/wordml" xmlns:w16cex="http://schemas.microsoft.com/office/word/2018/wordml/cex" xmlns:w16cid="http://schemas.microsoft.com/office/word/2016/wordml/cid" xmlns:w16="http://schemas.microsoft.com/office/word/2018/wordml" xmlns:w16sdtdh="http://schemas.microsoft.com/office/word/2020/wordml/sdtdatahash" xmlns:w16se="http://schemas.microsoft.com/office/word/2015/wordml/symex" xmlns:wpg="http://schemas.microsoft.com/office/word/2010/wordprocessingGroup" xmlns:wpi="http://schemas.microsoft.com/office/word/2010/wordprocessingInk" xmlns:wne="http://schemas.microsoft.com/office/word/2006/wordml" xmlns:wps="http://schemas.microsoft.com/office/word/2010/wordprocessingShape" mc:Ignorable="w14 w15 w16se w16cid w16 w16cex w16sdtdh wp14">
-  <w:p>
-    <w:pPr>
-      <w:pStyle w:val="Footer"/>
-    </w:pPr>
-  </w:p>
-</w:ftr>
-</file>
-
-<file path=word/footer2.xml><?xml version="1.0" encoding="utf-8"?>
 <w:ftr xmlns:wpc="http://schemas.microsoft.com/office/word/2010/wordprocessingCanvas" xmlns:cx="http://schemas.microsoft.com/office/drawing/2014/chartex" xmlns:cx1="http://schemas.microsoft.com/office/drawing/2015/9/8/chartex" xmlns:cx2="http://schemas.microsoft.com/office/drawing/2015/10/21/chartex" xmlns:cx3="http://schemas.microsoft.com/office/drawing/2016/5/9/chartex" xmlns:cx4="http://schemas.microsoft.com/office/drawing/2016/5/10/chartex" xmlns:cx5="http://schemas.microsoft.com/office/drawing/2016/5/11/chartex" xmlns:cx6="http://schemas.microsoft.com/office/drawing/2016/5/12/chartex" xmlns:cx7="http://schemas.microsoft.com/office/drawing/2016/5/13/chartex" xmlns:cx8="http://schemas.microsoft.com/office/drawing/2016/5/14/chartex" xmlns:mc="http://schemas.openxmlformats.org/markup-compatibility/2006" xmlns:aink="http://schemas.microsoft.com/office/drawing/2016/ink" xmlns:am3d="http://schemas.microsoft.com/office/drawing/2017/model3d" xmlns:o="urn:schemas-microsoft-com:office:office" xmlns:oel="http://schemas.microsoft.com/office/2019/extlst" xmlns:r="http://schemas.openxmlformats.org/officeDocument/2006/relationships" xmlns:m="http://schemas.openxmlformats.org/officeDocument/2006/math" xmlns:v="urn:schemas-microsoft-com:vml" xmlns:wp14="http://schemas.microsoft.com/office/word/2010/wordprocessingDrawing" xmlns:wp="http://schemas.openxmlformats.org/drawingml/2006/wordprocessingDrawing" xmlns:w10="urn:schemas-microsoft-com:office:word" xmlns:w="http://schemas.openxmlformats.org/wordprocessingml/2006/main" xmlns:w14="http://schemas.microsoft.com/office/word/2010/wordml" xmlns:w15="http://schemas.microsoft.com/office/word/2012/wordml" xmlns:w16cex="http://schemas.microsoft.com/office/word/2018/wordml/cex" xmlns:w16cid="http://schemas.microsoft.com/office/word/2016/wordml/cid" xmlns:w16="http://schemas.microsoft.com/office/word/2018/wordml" xmlns:w16sdtdh="http://schemas.microsoft.com/office/word/2020/wordml/sdtdatahash" xmlns:w16se="http://schemas.microsoft.com/office/word/2015/wordml/symex" xmlns:wpg="http://schemas.microsoft.com/office/word/2010/wordprocessingGroup" xmlns:wpi="http://schemas.microsoft.com/office/word/2010/wordprocessingInk" xmlns:wne="http://schemas.microsoft.com/office/word/2006/wordml" xmlns:wps="http://schemas.microsoft.com/office/word/2010/wordprocessingShape" mc:Ignorable="w14 w15 w16se w16cid w16 w16cex w16sdtdh wp14">
   <w:p>
     <w:pPr>
@@ -596,16 +600,6 @@
 </w:ftr>
 </file>
 
-<file path=word/footer3.xml><?xml version="1.0" encoding="utf-8"?>
-<w:ftr xmlns:wpc="http://schemas.microsoft.com/office/word/2010/wordprocessingCanvas" xmlns:cx="http://schemas.microsoft.com/office/drawing/2014/chartex" xmlns:cx1="http://schemas.microsoft.com/office/drawing/2015/9/8/chartex" xmlns:cx2="http://schemas.microsoft.com/office/drawing/2015/10/21/chartex" xmlns:cx3="http://schemas.microsoft.com/office/drawing/2016/5/9/chartex" xmlns:cx4="http://schemas.microsoft.com/office/drawing/2016/5/10/chartex" xmlns:cx5="http://schemas.microsoft.com/office/drawing/2016/5/11/chartex" xmlns:cx6="http://schemas.microsoft.com/office/drawing/2016/5/12/chartex" xmlns:cx7="http://schemas.microsoft.com/office/drawing/2016/5/13/chartex" xmlns:cx8="http://schemas.microsoft.com/office/drawing/2016/5/14/chartex" xmlns:mc="http://schemas.openxmlformats.org/markup-compatibility/2006" xmlns:aink="http://schemas.microsoft.com/office/drawing/2016/ink" xmlns:am3d="http://schemas.microsoft.com/office/drawing/2017/model3d" xmlns:o="urn:schemas-microsoft-com:office:office" xmlns:oel="http://schemas.microsoft.com/office/2019/extlst" xmlns:r="http://schemas.openxmlformats.org/officeDocument/2006/relationships" xmlns:m="http://schemas.openxmlformats.org/officeDocument/2006/math" xmlns:v="urn:schemas-microsoft-com:vml" xmlns:wp14="http://schemas.microsoft.com/office/word/2010/wordprocessingDrawing" xmlns:wp="http://schemas.openxmlformats.org/drawingml/2006/wordprocessingDrawing" xmlns:w10="urn:schemas-microsoft-com:office:word" xmlns:w="http://schemas.openxmlformats.org/wordprocessingml/2006/main" xmlns:w14="http://schemas.microsoft.com/office/word/2010/wordml" xmlns:w15="http://schemas.microsoft.com/office/word/2012/wordml" xmlns:w16cex="http://schemas.microsoft.com/office/word/2018/wordml/cex" xmlns:w16cid="http://schemas.microsoft.com/office/word/2016/wordml/cid" xmlns:w16="http://schemas.microsoft.com/office/word/2018/wordml" xmlns:w16sdtdh="http://schemas.microsoft.com/office/word/2020/wordml/sdtdatahash" xmlns:w16se="http://schemas.microsoft.com/office/word/2015/wordml/symex" xmlns:wpg="http://schemas.microsoft.com/office/word/2010/wordprocessingGroup" xmlns:wpi="http://schemas.microsoft.com/office/word/2010/wordprocessingInk" xmlns:wne="http://schemas.microsoft.com/office/word/2006/wordml" xmlns:wps="http://schemas.microsoft.com/office/word/2010/wordprocessingShape" mc:Ignorable="w14 w15 w16se w16cid w16 w16cex w16sdtdh wp14">
-  <w:p>
-    <w:pPr>
-      <w:pStyle w:val="Footer"/>
-    </w:pPr>
-  </w:p>
-</w:ftr>
-</file>
-
 <file path=word/footnotes.xml><?xml version="1.0" encoding="utf-8"?>
 <w:footnotes xmlns:wpc="http://schemas.microsoft.com/office/word/2010/wordprocessingCanvas" xmlns:cx="http://schemas.microsoft.com/office/drawing/2014/chartex" xmlns:cx1="http://schemas.microsoft.com/office/drawing/2015/9/8/chartex" xmlns:cx2="http://schemas.microsoft.com/office/drawing/2015/10/21/chartex" xmlns:cx3="http://schemas.microsoft.com/office/drawing/2016/5/9/chartex" xmlns:cx4="http://schemas.microsoft.com/office/drawing/2016/5/10/chartex" xmlns:cx5="http://schemas.microsoft.com/office/drawing/2016/5/11/chartex" xmlns:cx6="http://schemas.microsoft.com/office/drawing/2016/5/12/chartex" xmlns:cx7="http://schemas.microsoft.com/office/drawing/2016/5/13/chartex" xmlns:cx8="http://schemas.microsoft.com/office/drawing/2016/5/14/chartex" xmlns:mc="http://schemas.openxmlformats.org/markup-compatibility/2006" xmlns:aink="http://schemas.microsoft.com/office/drawing/2016/ink" xmlns:am3d="http://schemas.microsoft.com/office/drawing/2017/model3d" xmlns:o="urn:schemas-microsoft-com:office:office" xmlns:oel="http://schemas.microsoft.com/office/2019/extlst" xmlns:r="http://schemas.openxmlformats.org/officeDocument/2006/relationships" xmlns:m="http://schemas.openxmlformats.org/officeDocument/2006/math" xmlns:v="urn:schemas-microsoft-com:vml" xmlns:wp14="http://schemas.microsoft.com/office/word/2010/wordprocessingDrawing" xmlns:wp="http://schemas.openxmlformats.org/drawingml/2006/wordprocessingDrawing" xmlns:w10="urn:schemas-microsoft-com:office:word" xmlns:w="http://schemas.openxmlformats.org/wordprocessingml/2006/main" xmlns:w14="http://schemas.microsoft.com/office/word/2010/wordml" xmlns:w15="http://schemas.microsoft.com/office/word/2012/wordml" xmlns:w16cex="http://schemas.microsoft.com/office/word/2018/wordml/cex" xmlns:w16cid="http://schemas.microsoft.com/office/word/2016/wordml/cid" xmlns:w16="http://schemas.microsoft.com/office/word/2018/wordml" xmlns:w16sdtdh="http://schemas.microsoft.com/office/word/2020/wordml/sdtdatahash" xmlns:w16se="http://schemas.microsoft.com/office/word/2015/wordml/symex" xmlns:wpg="http://schemas.microsoft.com/office/word/2010/wordprocessingGroup" xmlns:wpi="http://schemas.microsoft.com/office/word/2010/wordprocessingInk" xmlns:wne="http://schemas.microsoft.com/office/word/2006/wordml" xmlns:wps="http://schemas.microsoft.com/office/word/2010/wordprocessingShape" mc:Ignorable="w14 w15 w16se w16cid w16 w16cex w16sdtdh wp14">
   <w:footnote w:type="separator" w:id="-1">
@@ -637,56 +631,55 @@
     <w:pPr>
       <w:pStyle w:val="Header"/>
     </w:pPr>
-  </w:p>
-</w:hdr>
-</file>
-
-<file path=word/header2.xml><?xml version="1.0" encoding="utf-8"?>
-<w:hdr xmlns:wpc="http://schemas.microsoft.com/office/word/2010/wordprocessingCanvas" xmlns:cx="http://schemas.microsoft.com/office/drawing/2014/chartex" xmlns:cx1="http://schemas.microsoft.com/office/drawing/2015/9/8/chartex" xmlns:cx2="http://schemas.microsoft.com/office/drawing/2015/10/21/chartex" xmlns:cx3="http://schemas.microsoft.com/office/drawing/2016/5/9/chartex" xmlns:cx4="http://schemas.microsoft.com/office/drawing/2016/5/10/chartex" xmlns:cx5="http://schemas.microsoft.com/office/drawing/2016/5/11/chartex" xmlns:cx6="http://schemas.microsoft.com/office/drawing/2016/5/12/chartex" xmlns:cx7="http://schemas.microsoft.com/office/drawing/2016/5/13/chartex" xmlns:cx8="http://schemas.microsoft.com/office/drawing/2016/5/14/chartex" xmlns:mc="http://schemas.openxmlformats.org/markup-compatibility/2006" xmlns:aink="http://schemas.microsoft.com/office/drawing/2016/ink" xmlns:am3d="http://schemas.microsoft.com/office/drawing/2017/model3d" xmlns:o="urn:schemas-microsoft-com:office:office" xmlns:oel="http://schemas.microsoft.com/office/2019/extlst" xmlns:r="http://schemas.openxmlformats.org/officeDocument/2006/relationships" xmlns:m="http://schemas.openxmlformats.org/officeDocument/2006/math" xmlns:v="urn:schemas-microsoft-com:vml" xmlns:wp14="http://schemas.microsoft.com/office/word/2010/wordprocessingDrawing" xmlns:wp="http://schemas.openxmlformats.org/drawingml/2006/wordprocessingDrawing" xmlns:w10="urn:schemas-microsoft-com:office:word" xmlns:w="http://schemas.openxmlformats.org/wordprocessingml/2006/main" xmlns:w14="http://schemas.microsoft.com/office/word/2010/wordml" xmlns:w15="http://schemas.microsoft.com/office/word/2012/wordml" xmlns:w16cex="http://schemas.microsoft.com/office/word/2018/wordml/cex" xmlns:w16cid="http://schemas.microsoft.com/office/word/2016/wordml/cid" xmlns:w16="http://schemas.microsoft.com/office/word/2018/wordml" xmlns:w16sdtdh="http://schemas.microsoft.com/office/word/2020/wordml/sdtdatahash" xmlns:w16se="http://schemas.microsoft.com/office/word/2015/wordml/symex" xmlns:wpg="http://schemas.microsoft.com/office/word/2010/wordprocessingGroup" xmlns:wpi="http://schemas.microsoft.com/office/word/2010/wordprocessingInk" xmlns:wne="http://schemas.microsoft.com/office/word/2006/wordml" xmlns:wps="http://schemas.microsoft.com/office/word/2010/wordprocessingShape" mc:Ignorable="w14 w15 w16se w16cid w16 w16cex w16sdtdh wp14">
-  <w:p>
-    <w:pPr>
-      <w:pStyle w:val="Header"/>
-    </w:pPr>
     <w:r>
       <w:rPr>
         <w:rFonts w:ascii="Calibri" w:eastAsia="Calibri" w:hAnsi="Calibri" w:cs="Arial"/>
         <w:noProof/>
       </w:rPr>
       <w:drawing>
-        <wp:anchor distT="0" distB="0" distL="114300" distR="114300" simplePos="0" relativeHeight="251660288" behindDoc="1" locked="0" layoutInCell="1" allowOverlap="1" wp14:anchorId="65498ABD" wp14:editId="7401FA17">
+        <wp:anchor distT="0" distB="0" distL="114300" distR="114300" simplePos="0" relativeHeight="251660288" behindDoc="1" locked="0" layoutInCell="1" allowOverlap="1" wp14:anchorId="65498ABD" wp14:editId="6E545C32">
           <wp:simplePos x="0" y="0"/>
           <wp:positionH relativeFrom="margin">
-            <wp:posOffset>154305</wp:posOffset>
+            <wp:posOffset>31115</wp:posOffset>
           </wp:positionH>
           <wp:positionV relativeFrom="paragraph">
             <wp:posOffset>-250825</wp:posOffset>
           </wp:positionV>
-          <wp:extent cx="6046470" cy="1369060"/>
+          <wp:extent cx="6676390" cy="1483360"/>
           <wp:effectExtent l="0" t="0" r="0" b="2540"/>
           <wp:wrapTight wrapText="bothSides">
             <wp:wrapPolygon edited="0">
-              <wp:start x="10004" y="0"/>
-              <wp:lineTo x="204" y="4508"/>
-              <wp:lineTo x="204" y="6612"/>
-              <wp:lineTo x="2994" y="10219"/>
-              <wp:lineTo x="3879" y="10219"/>
-              <wp:lineTo x="3879" y="11421"/>
-              <wp:lineTo x="6805" y="15028"/>
-              <wp:lineTo x="7690" y="15028"/>
-              <wp:lineTo x="7486" y="21340"/>
-              <wp:lineTo x="13951" y="21340"/>
-              <wp:lineTo x="14019" y="20738"/>
-              <wp:lineTo x="13747" y="15028"/>
-              <wp:lineTo x="16469" y="12022"/>
-              <wp:lineTo x="16605" y="10519"/>
-              <wp:lineTo x="17217" y="10219"/>
-              <wp:lineTo x="21096" y="6913"/>
-              <wp:lineTo x="21164" y="5109"/>
-              <wp:lineTo x="11569" y="0"/>
-              <wp:lineTo x="10004" y="0"/>
+              <wp:start x="9984" y="0"/>
+              <wp:lineTo x="5054" y="2774"/>
+              <wp:lineTo x="185" y="4716"/>
+              <wp:lineTo x="185" y="7212"/>
+              <wp:lineTo x="3883" y="9432"/>
+              <wp:lineTo x="3944" y="11651"/>
+              <wp:lineTo x="10786" y="13870"/>
+              <wp:lineTo x="7766" y="14147"/>
+              <wp:lineTo x="7704" y="15534"/>
+              <wp:lineTo x="8320" y="18308"/>
+              <wp:lineTo x="7642" y="19140"/>
+              <wp:lineTo x="7519" y="19695"/>
+              <wp:lineTo x="7519" y="21360"/>
+              <wp:lineTo x="13929" y="21360"/>
+              <wp:lineTo x="13990" y="20250"/>
+              <wp:lineTo x="13806" y="19418"/>
+              <wp:lineTo x="13189" y="18308"/>
+              <wp:lineTo x="13744" y="15257"/>
+              <wp:lineTo x="13374" y="14147"/>
+              <wp:lineTo x="10786" y="13870"/>
+              <wp:lineTo x="16394" y="12483"/>
+              <wp:lineTo x="16641" y="10818"/>
+              <wp:lineTo x="15100" y="9432"/>
+              <wp:lineTo x="20708" y="8599"/>
+              <wp:lineTo x="21201" y="4993"/>
+              <wp:lineTo x="16086" y="2774"/>
+              <wp:lineTo x="11525" y="0"/>
+              <wp:lineTo x="9984" y="0"/>
             </wp:wrapPolygon>
           </wp:wrapTight>
-          <wp:docPr id="1652391414" name="Picture 1652391414"/>
+          <wp:docPr id="291685765" name="Picture 291685765"/>
           <wp:cNvGraphicFramePr>
             <a:graphicFrameLocks xmlns:a="http://schemas.openxmlformats.org/drawingml/2006/main" noChangeAspect="1"/>
           </wp:cNvGraphicFramePr>
@@ -712,7 +705,7 @@
                 <pic:spPr>
                   <a:xfrm>
                     <a:off x="0" y="0"/>
-                    <a:ext cx="6046470" cy="1369060"/>
+                    <a:ext cx="6676390" cy="1483360"/>
                   </a:xfrm>
                   <a:prstGeom prst="rect">
                     <a:avLst/>
@@ -730,16 +723,6 @@
         </wp:anchor>
       </w:drawing>
     </w:r>
-  </w:p>
-</w:hdr>
-</file>
-
-<file path=word/header3.xml><?xml version="1.0" encoding="utf-8"?>
-<w:hdr xmlns:wpc="http://schemas.microsoft.com/office/word/2010/wordprocessingCanvas" xmlns:cx="http://schemas.microsoft.com/office/drawing/2014/chartex" xmlns:cx1="http://schemas.microsoft.com/office/drawing/2015/9/8/chartex" xmlns:cx2="http://schemas.microsoft.com/office/drawing/2015/10/21/chartex" xmlns:cx3="http://schemas.microsoft.com/office/drawing/2016/5/9/chartex" xmlns:cx4="http://schemas.microsoft.com/office/drawing/2016/5/10/chartex" xmlns:cx5="http://schemas.microsoft.com/office/drawing/2016/5/11/chartex" xmlns:cx6="http://schemas.microsoft.com/office/drawing/2016/5/12/chartex" xmlns:cx7="http://schemas.microsoft.com/office/drawing/2016/5/13/chartex" xmlns:cx8="http://schemas.microsoft.com/office/drawing/2016/5/14/chartex" xmlns:mc="http://schemas.openxmlformats.org/markup-compatibility/2006" xmlns:aink="http://schemas.microsoft.com/office/drawing/2016/ink" xmlns:am3d="http://schemas.microsoft.com/office/drawing/2017/model3d" xmlns:o="urn:schemas-microsoft-com:office:office" xmlns:oel="http://schemas.microsoft.com/office/2019/extlst" xmlns:r="http://schemas.openxmlformats.org/officeDocument/2006/relationships" xmlns:m="http://schemas.openxmlformats.org/officeDocument/2006/math" xmlns:v="urn:schemas-microsoft-com:vml" xmlns:wp14="http://schemas.microsoft.com/office/word/2010/wordprocessingDrawing" xmlns:wp="http://schemas.openxmlformats.org/drawingml/2006/wordprocessingDrawing" xmlns:w10="urn:schemas-microsoft-com:office:word" xmlns:w="http://schemas.openxmlformats.org/wordprocessingml/2006/main" xmlns:w14="http://schemas.microsoft.com/office/word/2010/wordml" xmlns:w15="http://schemas.microsoft.com/office/word/2012/wordml" xmlns:w16cex="http://schemas.microsoft.com/office/word/2018/wordml/cex" xmlns:w16cid="http://schemas.microsoft.com/office/word/2016/wordml/cid" xmlns:w16="http://schemas.microsoft.com/office/word/2018/wordml" xmlns:w16sdtdh="http://schemas.microsoft.com/office/word/2020/wordml/sdtdatahash" xmlns:w16se="http://schemas.microsoft.com/office/word/2015/wordml/symex" xmlns:wpg="http://schemas.microsoft.com/office/word/2010/wordprocessingGroup" xmlns:wpi="http://schemas.microsoft.com/office/word/2010/wordprocessingInk" xmlns:wne="http://schemas.microsoft.com/office/word/2006/wordml" xmlns:wps="http://schemas.microsoft.com/office/word/2010/wordprocessingShape" mc:Ignorable="w14 w15 w16se w16cid w16 w16cex w16sdtdh wp14">
-  <w:p>
-    <w:pPr>
-      <w:pStyle w:val="Header"/>
-    </w:pPr>
   </w:p>
 </w:hdr>
 </file>

</xml_diff>